<commit_message>
#2 style in table
</commit_message>
<xml_diff>
--- a/outputUnitTest/test_textAlign_Center_style_tbl.docx
+++ b/outputUnitTest/test_textAlign_Center_style_tbl.docx
@@ -19,9 +19,6 @@
             <w:tcW w:w="4657" w:type="dxa"/>
           </w:tcPr>
           <w:p>
-            <w:pPr>
-              <w:jc w:val="center"/>
-            </w:pPr>
             <w:r>
               <w:t>سال 1390</w:t>
             </w:r>
@@ -32,9 +29,6 @@
             <w:tcW w:w="4657" w:type="dxa"/>
           </w:tcPr>
           <w:p>
-            <w:pPr>
-              <w:jc w:val="center"/>
-            </w:pPr>
             <w:r>
               <w:t>سال1391</w:t>
             </w:r>
@@ -47,10 +41,10 @@
             <w:tcW w:w="4657" w:type="dxa"/>
           </w:tcPr>
           <w:p>
-            <w:pPr>
-              <w:jc w:val="center"/>
-            </w:pPr>
-            <w:r>
+            <w:r>
+              <w:rPr>
+                <w:color w:val="red"/>
+              </w:rPr>
               <w:t>کل</w:t>
             </w:r>
           </w:p>
@@ -60,9 +54,6 @@
             <w:tcW w:w="4657" w:type="dxa"/>
           </w:tcPr>
           <w:p>
-            <w:pPr>
-              <w:jc w:val="center"/>
-            </w:pPr>
             <w:r>
               <w:t>21545288</w:t>
             </w:r>
@@ -73,9 +64,6 @@
             <w:tcW w:w="4657" w:type="dxa"/>
           </w:tcPr>
           <w:p>
-            <w:pPr>
-              <w:jc w:val="center"/>
-            </w:pPr>
             <w:r>
               <w:t>85487525</w:t>
             </w:r>
@@ -88,9 +76,6 @@
             <w:tcW w:w="4657" w:type="dxa"/>
           </w:tcPr>
           <w:p>
-            <w:pPr>
-              <w:jc w:val="center"/>
-            </w:pPr>
             <w:r>
               <w:t>البرز</w:t>
             </w:r>
@@ -101,9 +86,6 @@
             <w:tcW w:w="4657" w:type="dxa"/>
           </w:tcPr>
           <w:p>
-            <w:pPr>
-              <w:jc w:val="center"/>
-            </w:pPr>
             <w:r>
               <w:t>2521</w:t>
             </w:r>
@@ -114,9 +96,6 @@
             <w:tcW w:w="4657" w:type="dxa"/>
           </w:tcPr>
           <w:p>
-            <w:pPr>
-              <w:jc w:val="center"/>
-            </w:pPr>
             <w:r>
               <w:t>5485</w:t>
             </w:r>
@@ -129,9 +108,6 @@
             <w:tcW w:w="4657" w:type="dxa"/>
           </w:tcPr>
           <w:p>
-            <w:pPr>
-              <w:jc w:val="center"/>
-            </w:pPr>
             <w:r>
               <w:t>بندرعباس</w:t>
             </w:r>
@@ -142,9 +118,6 @@
             <w:tcW w:w="4657" w:type="dxa"/>
           </w:tcPr>
           <w:p>
-            <w:pPr>
-              <w:jc w:val="center"/>
-            </w:pPr>
             <w:r>
               <w:t>145214</w:t>
             </w:r>
@@ -155,9 +128,6 @@
             <w:tcW w:w="4657" w:type="dxa"/>
           </w:tcPr>
           <w:p>
-            <w:pPr>
-              <w:jc w:val="center"/>
-            </w:pPr>
             <w:r>
               <w:t>2255</w:t>
             </w:r>

</xml_diff>